<commit_message>
Changes to final proposal
</commit_message>
<xml_diff>
--- a/4.final-project/students/am/simone/process/DVIA Final Assignment Proposals.docx
+++ b/4.final-project/students/am/simone/process/DVIA Final Assignment Proposals.docx
@@ -302,27 +302,33 @@
         </w:rPr>
         <w:t xml:space="preserve"> </w:t>
       </w:r>
+      <w:r>
+        <w:rPr>
+          <w:rFonts w:ascii="Helvetica" w:hAnsi="Helvetica" w:cs="Helvetica"/>
+        </w:rPr>
+        <w:t xml:space="preserve">I’m visualizing the gender disparity in </w:t>
+      </w:r>
+      <w:proofErr w:type="spellStart"/>
+      <w:r>
+        <w:rPr>
+          <w:rFonts w:ascii="Helvetica" w:hAnsi="Helvetica" w:cs="Helvetica"/>
+        </w:rPr>
+        <w:t>MoMa</w:t>
+      </w:r>
+      <w:proofErr w:type="spellEnd"/>
+      <w:r>
+        <w:rPr>
+          <w:rFonts w:ascii="Helvetica" w:hAnsi="Helvetica" w:cs="Helvetica"/>
+        </w:rPr>
+        <w:t xml:space="preserve"> acquisitions</w:t>
+      </w:r>
       <w:bookmarkStart w:id="0" w:name="_GoBack"/>
       <w:bookmarkEnd w:id="0"/>
       <w:r>
         <w:rPr>
           <w:lang w:val="en-CA"/>
         </w:rPr>
-        <w:t xml:space="preserve">Does </w:t>
-      </w:r>
-      <w:proofErr w:type="spellStart"/>
-      <w:r>
-        <w:rPr>
-          <w:lang w:val="en-CA"/>
-        </w:rPr>
-        <w:t>MoMa’s</w:t>
-      </w:r>
-      <w:proofErr w:type="spellEnd"/>
-      <w:r>
-        <w:rPr>
-          <w:lang w:val="en-CA"/>
-        </w:rPr>
-        <w:t xml:space="preserve"> acquisitioned art encourage its collection’s gender disparity?  </w:t>
+        <w:t xml:space="preserve">  </w:t>
       </w:r>
     </w:p>
     <w:p>

</xml_diff>